<commit_message>
Preliminary Proposal updated HR Mar23 8:50pm
</commit_message>
<xml_diff>
--- a/Preliminary Proposal.docx
+++ b/Preliminary Proposal.docx
@@ -4,47 +4,171 @@
   <w:body>
     <w:p>
       <w:pPr>
-        <w:rPr>
-          <w:b/>
-          <w:bCs/>
-        </w:rPr>
-      </w:pPr>
-      <w:r>
-        <w:rPr>
-          <w:b/>
-          <w:bCs/>
-        </w:rPr>
-        <w:t xml:space="preserve">Preliminary Proposal for Predicting Warren </w:t>
-      </w:r>
-      <w:proofErr w:type="gramStart"/>
-      <w:r>
-        <w:rPr>
-          <w:b/>
-          <w:bCs/>
-        </w:rPr>
-        <w:t>Buffett's</w:t>
-      </w:r>
-      <w:r>
-        <w:rPr>
-          <w:b/>
-          <w:bCs/>
-        </w:rPr>
-        <w:t>(</w:t>
-      </w:r>
-      <w:proofErr w:type="gramEnd"/>
-      <w:r>
-        <w:rPr>
-          <w:b/>
-          <w:bCs/>
-        </w:rPr>
-        <w:t xml:space="preserve">Investor) </w:t>
-      </w:r>
-      <w:r>
-        <w:rPr>
-          <w:b/>
-          <w:bCs/>
-        </w:rPr>
-        <w:t xml:space="preserve"> Next Stock Purchases</w:t>
+        <w:jc w:val="center"/>
+        <w:rPr>
+          <w:b/>
+          <w:bCs/>
+        </w:rPr>
+      </w:pPr>
+    </w:p>
+    <w:p>
+      <w:pPr>
+        <w:jc w:val="center"/>
+        <w:rPr>
+          <w:b/>
+          <w:bCs/>
+        </w:rPr>
+      </w:pPr>
+    </w:p>
+    <w:p>
+      <w:pPr>
+        <w:jc w:val="center"/>
+        <w:rPr>
+          <w:b/>
+          <w:bCs/>
+        </w:rPr>
+      </w:pPr>
+    </w:p>
+    <w:p>
+      <w:pPr>
+        <w:jc w:val="center"/>
+        <w:rPr>
+          <w:b/>
+          <w:bCs/>
+        </w:rPr>
+      </w:pPr>
+    </w:p>
+    <w:p>
+      <w:pPr>
+        <w:jc w:val="center"/>
+        <w:rPr>
+          <w:b/>
+          <w:bCs/>
+        </w:rPr>
+      </w:pPr>
+    </w:p>
+    <w:p>
+      <w:pPr>
+        <w:jc w:val="center"/>
+        <w:rPr>
+          <w:b/>
+          <w:bCs/>
+        </w:rPr>
+      </w:pPr>
+    </w:p>
+    <w:p>
+      <w:pPr>
+        <w:jc w:val="center"/>
+        <w:rPr>
+          <w:b/>
+          <w:bCs/>
+        </w:rPr>
+      </w:pPr>
+    </w:p>
+    <w:p>
+      <w:pPr>
+        <w:jc w:val="center"/>
+        <w:rPr>
+          <w:b/>
+          <w:bCs/>
+        </w:rPr>
+      </w:pPr>
+    </w:p>
+    <w:p>
+      <w:pPr>
+        <w:jc w:val="center"/>
+        <w:rPr>
+          <w:b/>
+          <w:bCs/>
+        </w:rPr>
+      </w:pPr>
+    </w:p>
+    <w:p>
+      <w:pPr>
+        <w:jc w:val="center"/>
+        <w:rPr>
+          <w:b/>
+          <w:bCs/>
+        </w:rPr>
+      </w:pPr>
+    </w:p>
+    <w:p>
+      <w:pPr>
+        <w:jc w:val="center"/>
+        <w:rPr>
+          <w:b/>
+          <w:bCs/>
+        </w:rPr>
+      </w:pPr>
+      <w:r>
+        <w:rPr>
+          <w:b/>
+          <w:bCs/>
+        </w:rPr>
+        <w:t>Team Lambda</w:t>
+      </w:r>
+    </w:p>
+    <w:p>
+      <w:pPr>
+        <w:jc w:val="center"/>
+        <w:rPr>
+          <w:b/>
+          <w:bCs/>
+        </w:rPr>
+      </w:pPr>
+      <w:r>
+        <w:rPr>
+          <w:b/>
+          <w:bCs/>
+        </w:rPr>
+        <w:t>Preliminary Project Proposal</w:t>
+      </w:r>
+    </w:p>
+    <w:p>
+      <w:pPr>
+        <w:jc w:val="center"/>
+        <w:rPr>
+          <w:b/>
+          <w:bCs/>
+        </w:rPr>
+      </w:pPr>
+      <w:r>
+        <w:rPr>
+          <w:b/>
+          <w:bCs/>
+        </w:rPr>
+        <w:t>Predicting Investor Stock Purchases</w:t>
+      </w:r>
+    </w:p>
+    <w:p>
+      <w:pPr>
+        <w:rPr>
+          <w:b/>
+          <w:bCs/>
+        </w:rPr>
+      </w:pPr>
+      <w:r>
+        <w:rPr>
+          <w:b/>
+          <w:bCs/>
+        </w:rPr>
+        <w:br w:type="page"/>
+      </w:r>
+    </w:p>
+    <w:p>
+      <w:r>
+        <w:lastRenderedPageBreak/>
+        <w:t xml:space="preserve">Team Lead: </w:t>
+      </w:r>
+    </w:p>
+    <w:p>
+      <w:r>
+        <w:t xml:space="preserve">Recorder: </w:t>
+      </w:r>
+    </w:p>
+    <w:p>
+      <w:r>
+        <w:t>Spokesperson:</w:t>
       </w:r>
     </w:p>
     <w:p>
@@ -62,7 +186,18 @@
         <w:t>Question</w:t>
       </w:r>
       <w:r>
-        <w:t>: Which stocks are investors like Warren Buffett most likely to buy next, based on historical data and known investment behaviors?</w:t>
+        <w:t xml:space="preserve">: </w:t>
+      </w:r>
+    </w:p>
+    <w:p>
+      <w:pPr>
+        <w:numPr>
+          <w:ilvl w:val="1"/>
+          <w:numId w:val="1"/>
+        </w:numPr>
+      </w:pPr>
+      <w:r>
+        <w:t>Are investors like Warren Buffett likely to buy specific stocks next based on historical data and known investment behaviors?</w:t>
       </w:r>
     </w:p>
     <w:p>
@@ -170,11 +305,9 @@
       <w:r>
         <w:t xml:space="preserve">This topic is interesting to </w:t>
       </w:r>
-      <w:proofErr w:type="gramStart"/>
-      <w:r>
-        <w:t>look into</w:t>
-      </w:r>
-      <w:proofErr w:type="gramEnd"/>
+      <w:r>
+        <w:t>investigate</w:t>
+      </w:r>
       <w:r>
         <w:t xml:space="preserve"> because it connects classic investment techniques with new data science, offering useful information for picking stocks.</w:t>
       </w:r>
@@ -202,8 +335,15 @@
     </w:p>
     <w:p>
       <w:pPr>
-        <w:ind w:left="720"/>
-      </w:pPr>
+        <w:pStyle w:val="ListParagraph"/>
+        <w:numPr>
+          <w:ilvl w:val="1"/>
+          <w:numId w:val="1"/>
+        </w:numPr>
+      </w:pPr>
+      <w:r>
+        <w:t>Unlike traditional stock price predictions, this approach models the decision-making process of influential investors like Warren Buffett.</w:t>
+      </w:r>
     </w:p>
     <w:p>
       <w:pPr>
@@ -250,6 +390,7 @@
           <w:b/>
           <w:bCs/>
         </w:rPr>
+        <w:lastRenderedPageBreak/>
         <w:t>Financial Analysts and Advisors</w:t>
       </w:r>
     </w:p>
@@ -300,7 +441,6 @@
           <w:b/>
           <w:bCs/>
         </w:rPr>
-        <w:lastRenderedPageBreak/>
         <w:t>Hypothesis</w:t>
       </w:r>
       <w:r>
@@ -544,6 +684,7 @@
           <w:b/>
           <w:bCs/>
         </w:rPr>
+        <w:lastRenderedPageBreak/>
         <w:t>Tentative Analysis Plan</w:t>
       </w:r>
       <w:r>
@@ -617,7 +758,6 @@
           <w:b/>
           <w:bCs/>
         </w:rPr>
-        <w:lastRenderedPageBreak/>
         <w:t>Modeling</w:t>
       </w:r>
     </w:p>
@@ -726,6 +866,72 @@
       </w:pPr>
       <w:r>
         <w:t>If the model can predict with reasonable accuracy whether Buffett is likely to buy a given stock, then the research question is answered.</w:t>
+      </w:r>
+    </w:p>
+    <w:p>
+      <w:pPr>
+        <w:numPr>
+          <w:ilvl w:val="0"/>
+          <w:numId w:val="3"/>
+        </w:numPr>
+      </w:pPr>
+      <w:r>
+        <w:rPr>
+          <w:b/>
+          <w:bCs/>
+        </w:rPr>
+        <w:t>Code:</w:t>
+      </w:r>
+    </w:p>
+    <w:p>
+      <w:pPr>
+        <w:numPr>
+          <w:ilvl w:val="1"/>
+          <w:numId w:val="3"/>
+        </w:numPr>
+      </w:pPr>
+      <w:r>
+        <w:t>Python or R?</w:t>
+      </w:r>
+    </w:p>
+    <w:p>
+      <w:pPr>
+        <w:numPr>
+          <w:ilvl w:val="1"/>
+          <w:numId w:val="3"/>
+        </w:numPr>
+      </w:pPr>
+      <w:r>
+        <w:t xml:space="preserve">Any other resources, SQL? </w:t>
+      </w:r>
+      <w:r>
+        <w:t>We used</w:t>
+      </w:r>
+      <w:r>
+        <w:t xml:space="preserve"> DATAROMA for </w:t>
+      </w:r>
+      <w:r>
+        <w:t>data pull</w:t>
+      </w:r>
+      <w:r>
+        <w:t>?</w:t>
+      </w:r>
+    </w:p>
+    <w:p>
+      <w:pPr>
+        <w:numPr>
+          <w:ilvl w:val="1"/>
+          <w:numId w:val="3"/>
+        </w:numPr>
+      </w:pPr>
+      <w:r>
+        <w:t xml:space="preserve">Link to </w:t>
+      </w:r>
+      <w:r>
+        <w:t>GitHub</w:t>
+      </w:r>
+      <w:r>
+        <w:t xml:space="preserve"> repo:</w:t>
       </w:r>
     </w:p>
     <w:sectPr>
@@ -1802,6 +2008,7 @@
   <w:style w:type="character" w:default="1" w:styleId="DefaultParagraphFont">
     <w:name w:val="Default Paragraph Font"/>
     <w:uiPriority w:val="1"/>
+    <w:semiHidden/>
     <w:unhideWhenUsed/>
   </w:style>
   <w:style w:type="table" w:default="1" w:styleId="TableNormal">
@@ -2137,6 +2344,16 @@
       <w:color w:val="605E5C"/>
       <w:shd w:val="clear" w:color="auto" w:fill="E1DFDD"/>
     </w:rPr>
+  </w:style>
+  <w:style w:type="paragraph" w:styleId="Revision">
+    <w:name w:val="Revision"/>
+    <w:hidden/>
+    <w:uiPriority w:val="99"/>
+    <w:semiHidden/>
+    <w:rsid w:val="00C83CD7"/>
+    <w:pPr>
+      <w:spacing w:after="0" w:line="240" w:lineRule="auto"/>
+    </w:pPr>
   </w:style>
 </w:styles>
 </file>
@@ -2454,4 +2671,16 @@
     </a:ext>
   </a:extLst>
 </a:theme>
+</file>
+
+<file path=customXml/item1.xml><?xml version="1.0" encoding="utf-8"?>
+<b:Sources xmlns:b="http://schemas.openxmlformats.org/officeDocument/2006/bibliography" xmlns="http://schemas.openxmlformats.org/officeDocument/2006/bibliography" SelectedStyle="\APASixthEditionOfficeOnline.xsl" StyleName="APA" Version="6"/>
+</file>
+
+<file path=customXml/itemProps1.xml><?xml version="1.0" encoding="utf-8"?>
+<ds:datastoreItem xmlns:ds="http://schemas.openxmlformats.org/officeDocument/2006/customXml" ds:itemID="{71D36FA8-0B84-4228-9DDB-CADDAA32A23F}">
+  <ds:schemaRefs>
+    <ds:schemaRef ds:uri="http://schemas.openxmlformats.org/officeDocument/2006/bibliography"/>
+  </ds:schemaRefs>
+</ds:datastoreItem>
 </file>
</xml_diff>